<commit_message>
Analysis of tooth growth
</commit_message>
<xml_diff>
--- a/AnalysisOfToothGrowthData.docx
+++ b/AnalysisOfToothGrowthData.docx
@@ -63,44 +63,221 @@
       </w:r>
     </w:p>
     <w:p>
+      <w:r>
+        <w:t xml:space="preserve">We will load the Tooth Growth data set and provide a summary and exploration of the data set.</w:t>
+      </w:r>
+    </w:p>
+    <w:p>
+      <w:r>
+        <w:t xml:space="preserve">We will then determine if given the size of the groups the differences between the means in each group atre statistically significant.</w:t>
+      </w:r>
+    </w:p>
+    <w:p>
       <w:pPr>
         <w:pStyle w:val="SourceCode"/>
       </w:pPr>
       <w:r>
         <w:rPr>
+          <w:rStyle w:val="VerbatimChar"/>
+        </w:rPr>
+        <w:t xml:space="preserve">## </w:t>
+      </w:r>
+      <w:r>
+        <w:br w:type="textWrapping"/>
+      </w:r>
+      <w:r>
+        <w:rPr>
+          <w:rStyle w:val="VerbatimChar"/>
+        </w:rPr>
+        <w:t xml:space="preserve">## Attaching package: 'dplyr'</w:t>
+      </w:r>
+      <w:r>
+        <w:br w:type="textWrapping"/>
+      </w:r>
+      <w:r>
+        <w:rPr>
+          <w:rStyle w:val="VerbatimChar"/>
+        </w:rPr>
+        <w:t xml:space="preserve">## </w:t>
+      </w:r>
+      <w:r>
+        <w:br w:type="textWrapping"/>
+      </w:r>
+      <w:r>
+        <w:rPr>
+          <w:rStyle w:val="VerbatimChar"/>
+        </w:rPr>
+        <w:t xml:space="preserve">## The following object is masked from 'package:stats':</w:t>
+      </w:r>
+      <w:r>
+        <w:br w:type="textWrapping"/>
+      </w:r>
+      <w:r>
+        <w:rPr>
+          <w:rStyle w:val="VerbatimChar"/>
+        </w:rPr>
+        <w:t xml:space="preserve">## </w:t>
+      </w:r>
+      <w:r>
+        <w:br w:type="textWrapping"/>
+      </w:r>
+      <w:r>
+        <w:rPr>
+          <w:rStyle w:val="VerbatimChar"/>
+        </w:rPr>
+        <w:t xml:space="preserve">##     filter</w:t>
+      </w:r>
+      <w:r>
+        <w:br w:type="textWrapping"/>
+      </w:r>
+      <w:r>
+        <w:rPr>
+          <w:rStyle w:val="VerbatimChar"/>
+        </w:rPr>
+        <w:t xml:space="preserve">## </w:t>
+      </w:r>
+      <w:r>
+        <w:br w:type="textWrapping"/>
+      </w:r>
+      <w:r>
+        <w:rPr>
+          <w:rStyle w:val="VerbatimChar"/>
+        </w:rPr>
+        <w:t xml:space="preserve">## The following objects are masked from 'package:base':</w:t>
+      </w:r>
+      <w:r>
+        <w:br w:type="textWrapping"/>
+      </w:r>
+      <w:r>
+        <w:rPr>
+          <w:rStyle w:val="VerbatimChar"/>
+        </w:rPr>
+        <w:t xml:space="preserve">## </w:t>
+      </w:r>
+      <w:r>
+        <w:br w:type="textWrapping"/>
+      </w:r>
+      <w:r>
+        <w:rPr>
+          <w:rStyle w:val="VerbatimChar"/>
+        </w:rPr>
+        <w:t xml:space="preserve">##     intersect, setdiff, setequal, union</w:t>
+      </w:r>
+    </w:p>
+    <w:p>
+      <w:pPr>
+        <w:pStyle w:val="SourceCode"/>
+      </w:pPr>
+      <w:r>
+        <w:rPr>
           <w:rStyle w:val="KeywordTok"/>
         </w:rPr>
-        <w:t xml:space="preserve">library</w:t>
-      </w:r>
-      <w:r>
-        <w:rPr>
-          <w:rStyle w:val="NormalTok"/>
-        </w:rPr>
-        <w:t xml:space="preserve">(datasets)</w:t>
-      </w:r>
-      <w:r>
-        <w:br w:type="textWrapping"/>
+        <w:t xml:space="preserve">summary</w:t>
+      </w:r>
+      <w:r>
+        <w:rPr>
+          <w:rStyle w:val="NormalTok"/>
+        </w:rPr>
+        <w:t xml:space="preserve">(ToothGrowth) ##summarise ToothGrowth</w:t>
+      </w:r>
+    </w:p>
+    <w:p>
+      <w:pPr>
+        <w:pStyle w:val="SourceCode"/>
+      </w:pPr>
+      <w:r>
+        <w:rPr>
+          <w:rStyle w:val="VerbatimChar"/>
+        </w:rPr>
+        <w:t xml:space="preserve">##       len        supp         dose      </w:t>
+      </w:r>
+      <w:r>
+        <w:br w:type="textWrapping"/>
+      </w:r>
+      <w:r>
+        <w:rPr>
+          <w:rStyle w:val="VerbatimChar"/>
+        </w:rPr>
+        <w:t xml:space="preserve">##  Min.   : 4.20   OJ:30   Min.   :0.500  </w:t>
+      </w:r>
+      <w:r>
+        <w:br w:type="textWrapping"/>
+      </w:r>
+      <w:r>
+        <w:rPr>
+          <w:rStyle w:val="VerbatimChar"/>
+        </w:rPr>
+        <w:t xml:space="preserve">##  1st Qu.:13.07   VC:30   1st Qu.:0.500  </w:t>
+      </w:r>
+      <w:r>
+        <w:br w:type="textWrapping"/>
+      </w:r>
+      <w:r>
+        <w:rPr>
+          <w:rStyle w:val="VerbatimChar"/>
+        </w:rPr>
+        <w:t xml:space="preserve">##  Median :19.25           Median :1.000  </w:t>
+      </w:r>
+      <w:r>
+        <w:br w:type="textWrapping"/>
+      </w:r>
+      <w:r>
+        <w:rPr>
+          <w:rStyle w:val="VerbatimChar"/>
+        </w:rPr>
+        <w:t xml:space="preserve">##  Mean   :18.81           Mean   :1.167  </w:t>
+      </w:r>
+      <w:r>
+        <w:br w:type="textWrapping"/>
+      </w:r>
+      <w:r>
+        <w:rPr>
+          <w:rStyle w:val="VerbatimChar"/>
+        </w:rPr>
+        <w:t xml:space="preserve">##  3rd Qu.:25.27           3rd Qu.:2.000  </w:t>
+      </w:r>
+      <w:r>
+        <w:br w:type="textWrapping"/>
+      </w:r>
+      <w:r>
+        <w:rPr>
+          <w:rStyle w:val="VerbatimChar"/>
+        </w:rPr>
+        <w:t xml:space="preserve">##  Max.   :33.90           Max.   :2.000</w:t>
+      </w:r>
+    </w:p>
+    <w:p>
+      <w:r>
+        <w:t xml:space="preserve">The following table lists the mean tooth length for each group</w:t>
+      </w:r>
+    </w:p>
+    <w:p>
+      <w:pPr>
+        <w:pStyle w:val="SourceCode"/>
+      </w:pPr>
+      <w:r>
+        <w:rPr>
+          <w:rStyle w:val="NormalTok"/>
+        </w:rPr>
+        <w:t xml:space="preserve">ag &lt;-</w:t>
+      </w:r>
+      <w:r>
+        <w:rPr>
+          <w:rStyle w:val="StringTok"/>
+        </w:rPr>
+        <w:t xml:space="preserve"> </w:t>
       </w:r>
       <w:r>
         <w:rPr>
           <w:rStyle w:val="KeywordTok"/>
         </w:rPr>
-        <w:t xml:space="preserve">data</w:t>
-      </w:r>
-      <w:r>
-        <w:rPr>
-          <w:rStyle w:val="NormalTok"/>
-        </w:rPr>
-        <w:t xml:space="preserve">(ToothGrowth)</w:t>
-      </w:r>
-      <w:r>
-        <w:br w:type="textWrapping"/>
-      </w:r>
-      <w:r>
-        <w:rPr>
-          <w:rStyle w:val="NormalTok"/>
-        </w:rPr>
-        <w:t xml:space="preserve">tg &lt;-</w:t>
+        <w:t xml:space="preserve">aggregate</w:t>
+      </w:r>
+      <w:r>
+        <w:rPr>
+          <w:rStyle w:val="NormalTok"/>
+        </w:rPr>
+        <w:t xml:space="preserve">(len ~</w:t>
       </w:r>
       <w:r>
         <w:rPr>
@@ -112,7 +289,25 @@
         <w:rPr>
           <w:rStyle w:val="NormalTok"/>
         </w:rPr>
-        <w:t xml:space="preserve">ToothGrowth</w:t>
+        <w:t xml:space="preserve">., </w:t>
+      </w:r>
+      <w:r>
+        <w:rPr>
+          <w:rStyle w:val="DataTypeTok"/>
+        </w:rPr>
+        <w:t xml:space="preserve">data =</w:t>
+      </w:r>
+      <w:r>
+        <w:rPr>
+          <w:rStyle w:val="NormalTok"/>
+        </w:rPr>
+        <w:t xml:space="preserve"> </w:t>
+      </w:r>
+      <w:r>
+        <w:rPr>
+          <w:rStyle w:val="NormalTok"/>
+        </w:rPr>
+        <w:t xml:space="preserve">ToothGrowth, mean)</w:t>
       </w:r>
       <w:r>
         <w:br w:type="textWrapping"/>
@@ -121,13 +316,43 @@
         <w:rPr>
           <w:rStyle w:val="KeywordTok"/>
         </w:rPr>
-        <w:t xml:space="preserve">summary</w:t>
-      </w:r>
-      <w:r>
-        <w:rPr>
-          <w:rStyle w:val="NormalTok"/>
-        </w:rPr>
-        <w:t xml:space="preserve">(tg)</w:t>
+        <w:t xml:space="preserve">xtabs</w:t>
+      </w:r>
+      <w:r>
+        <w:rPr>
+          <w:rStyle w:val="NormalTok"/>
+        </w:rPr>
+        <w:t xml:space="preserve">(len ~</w:t>
+      </w:r>
+      <w:r>
+        <w:rPr>
+          <w:rStyle w:val="StringTok"/>
+        </w:rPr>
+        <w:t xml:space="preserve"> </w:t>
+      </w:r>
+      <w:r>
+        <w:rPr>
+          <w:rStyle w:val="NormalTok"/>
+        </w:rPr>
+        <w:t xml:space="preserve">., </w:t>
+      </w:r>
+      <w:r>
+        <w:rPr>
+          <w:rStyle w:val="DataTypeTok"/>
+        </w:rPr>
+        <w:t xml:space="preserve">data =</w:t>
+      </w:r>
+      <w:r>
+        <w:rPr>
+          <w:rStyle w:val="NormalTok"/>
+        </w:rPr>
+        <w:t xml:space="preserve"> </w:t>
+      </w:r>
+      <w:r>
+        <w:rPr>
+          <w:rStyle w:val="NormalTok"/>
+        </w:rPr>
+        <w:t xml:space="preserve">ag)</w:t>
       </w:r>
     </w:p>
     <w:p>
@@ -138,69 +363,190 @@
         <w:rPr>
           <w:rStyle w:val="VerbatimChar"/>
         </w:rPr>
-        <w:t xml:space="preserve">##       len        supp         dose      </w:t>
-      </w:r>
-      <w:r>
-        <w:br w:type="textWrapping"/>
-      </w:r>
-      <w:r>
-        <w:rPr>
-          <w:rStyle w:val="VerbatimChar"/>
-        </w:rPr>
-        <w:t xml:space="preserve">##  Min.   : 4.20   OJ:30   Min.   :0.500  </w:t>
-      </w:r>
-      <w:r>
-        <w:br w:type="textWrapping"/>
-      </w:r>
-      <w:r>
-        <w:rPr>
-          <w:rStyle w:val="VerbatimChar"/>
-        </w:rPr>
-        <w:t xml:space="preserve">##  1st Qu.:13.07   VC:30   1st Qu.:0.500  </w:t>
-      </w:r>
-      <w:r>
-        <w:br w:type="textWrapping"/>
-      </w:r>
-      <w:r>
-        <w:rPr>
-          <w:rStyle w:val="VerbatimChar"/>
-        </w:rPr>
-        <w:t xml:space="preserve">##  Median :19.25           Median :1.000  </w:t>
-      </w:r>
-      <w:r>
-        <w:br w:type="textWrapping"/>
-      </w:r>
-      <w:r>
-        <w:rPr>
-          <w:rStyle w:val="VerbatimChar"/>
-        </w:rPr>
-        <w:t xml:space="preserve">##  Mean   :18.81           Mean   :1.167  </w:t>
-      </w:r>
-      <w:r>
-        <w:br w:type="textWrapping"/>
-      </w:r>
-      <w:r>
-        <w:rPr>
-          <w:rStyle w:val="VerbatimChar"/>
-        </w:rPr>
-        <w:t xml:space="preserve">##  3rd Qu.:25.27           3rd Qu.:2.000  </w:t>
-      </w:r>
-      <w:r>
-        <w:br w:type="textWrapping"/>
-      </w:r>
-      <w:r>
-        <w:rPr>
-          <w:rStyle w:val="VerbatimChar"/>
-        </w:rPr>
-        <w:t xml:space="preserve">##  Max.   :33.90           Max.   :2.000</w:t>
-      </w:r>
-    </w:p>
-    <w:p>
-      <w:r>
-        <w:t xml:space="preserve">You can also embed plots, for example:</w:t>
-      </w:r>
-    </w:p>
-    <w:p>
+        <w:t xml:space="preserve">##     dose</w:t>
+      </w:r>
+      <w:r>
+        <w:br w:type="textWrapping"/>
+      </w:r>
+      <w:r>
+        <w:rPr>
+          <w:rStyle w:val="VerbatimChar"/>
+        </w:rPr>
+        <w:t xml:space="preserve">## supp   0.5     1     2</w:t>
+      </w:r>
+      <w:r>
+        <w:br w:type="textWrapping"/>
+      </w:r>
+      <w:r>
+        <w:rPr>
+          <w:rStyle w:val="VerbatimChar"/>
+        </w:rPr>
+        <w:t xml:space="preserve">##   OJ 13.23 22.70 26.06</w:t>
+      </w:r>
+      <w:r>
+        <w:br w:type="textWrapping"/>
+      </w:r>
+      <w:r>
+        <w:rPr>
+          <w:rStyle w:val="VerbatimChar"/>
+        </w:rPr>
+        <w:t xml:space="preserve">##   VC  7.98 16.77 26.14</w:t>
+      </w:r>
+    </w:p>
+    <w:p>
+      <w:r>
+        <w:t xml:space="preserve">The following table lists the standard deviation of the tooth length for each group</w:t>
+      </w:r>
+    </w:p>
+    <w:p>
+      <w:pPr>
+        <w:pStyle w:val="SourceCode"/>
+      </w:pPr>
+      <w:r>
+        <w:rPr>
+          <w:rStyle w:val="NormalTok"/>
+        </w:rPr>
+        <w:t xml:space="preserve">ag &lt;-</w:t>
+      </w:r>
+      <w:r>
+        <w:rPr>
+          <w:rStyle w:val="StringTok"/>
+        </w:rPr>
+        <w:t xml:space="preserve"> </w:t>
+      </w:r>
+      <w:r>
+        <w:rPr>
+          <w:rStyle w:val="KeywordTok"/>
+        </w:rPr>
+        <w:t xml:space="preserve">aggregate</w:t>
+      </w:r>
+      <w:r>
+        <w:rPr>
+          <w:rStyle w:val="NormalTok"/>
+        </w:rPr>
+        <w:t xml:space="preserve">(len ~</w:t>
+      </w:r>
+      <w:r>
+        <w:rPr>
+          <w:rStyle w:val="StringTok"/>
+        </w:rPr>
+        <w:t xml:space="preserve"> </w:t>
+      </w:r>
+      <w:r>
+        <w:rPr>
+          <w:rStyle w:val="NormalTok"/>
+        </w:rPr>
+        <w:t xml:space="preserve">., </w:t>
+      </w:r>
+      <w:r>
+        <w:rPr>
+          <w:rStyle w:val="DataTypeTok"/>
+        </w:rPr>
+        <w:t xml:space="preserve">data =</w:t>
+      </w:r>
+      <w:r>
+        <w:rPr>
+          <w:rStyle w:val="NormalTok"/>
+        </w:rPr>
+        <w:t xml:space="preserve"> </w:t>
+      </w:r>
+      <w:r>
+        <w:rPr>
+          <w:rStyle w:val="NormalTok"/>
+        </w:rPr>
+        <w:t xml:space="preserve">ToothGrowth, sd)</w:t>
+      </w:r>
+      <w:r>
+        <w:br w:type="textWrapping"/>
+      </w:r>
+      <w:r>
+        <w:rPr>
+          <w:rStyle w:val="KeywordTok"/>
+        </w:rPr>
+        <w:t xml:space="preserve">xtabs</w:t>
+      </w:r>
+      <w:r>
+        <w:rPr>
+          <w:rStyle w:val="NormalTok"/>
+        </w:rPr>
+        <w:t xml:space="preserve">(len ~</w:t>
+      </w:r>
+      <w:r>
+        <w:rPr>
+          <w:rStyle w:val="StringTok"/>
+        </w:rPr>
+        <w:t xml:space="preserve"> </w:t>
+      </w:r>
+      <w:r>
+        <w:rPr>
+          <w:rStyle w:val="NormalTok"/>
+        </w:rPr>
+        <w:t xml:space="preserve">., </w:t>
+      </w:r>
+      <w:r>
+        <w:rPr>
+          <w:rStyle w:val="DataTypeTok"/>
+        </w:rPr>
+        <w:t xml:space="preserve">data =</w:t>
+      </w:r>
+      <w:r>
+        <w:rPr>
+          <w:rStyle w:val="NormalTok"/>
+        </w:rPr>
+        <w:t xml:space="preserve"> </w:t>
+      </w:r>
+      <w:r>
+        <w:rPr>
+          <w:rStyle w:val="NormalTok"/>
+        </w:rPr>
+        <w:t xml:space="preserve">ag)</w:t>
+      </w:r>
+    </w:p>
+    <w:p>
+      <w:pPr>
+        <w:pStyle w:val="SourceCode"/>
+      </w:pPr>
+      <w:r>
+        <w:rPr>
+          <w:rStyle w:val="VerbatimChar"/>
+        </w:rPr>
+        <w:t xml:space="preserve">##     dose</w:t>
+      </w:r>
+      <w:r>
+        <w:br w:type="textWrapping"/>
+      </w:r>
+      <w:r>
+        <w:rPr>
+          <w:rStyle w:val="VerbatimChar"/>
+        </w:rPr>
+        <w:t xml:space="preserve">## supp      0.5        1        2</w:t>
+      </w:r>
+      <w:r>
+        <w:br w:type="textWrapping"/>
+      </w:r>
+      <w:r>
+        <w:rPr>
+          <w:rStyle w:val="VerbatimChar"/>
+        </w:rPr>
+        <w:t xml:space="preserve">##   OJ 4.459709 3.910953 2.655058</w:t>
+      </w:r>
+      <w:r>
+        <w:br w:type="textWrapping"/>
+      </w:r>
+      <w:r>
+        <w:rPr>
+          <w:rStyle w:val="VerbatimChar"/>
+        </w:rPr>
+        <w:t xml:space="preserve">##   VC 2.746634 2.515309 4.797731</w:t>
+      </w:r>
+    </w:p>
+    <w:p>
+      <w:r>
+        <w:t xml:space="preserve">Next we display confidence intervals for our three dosage groups</w:t>
+      </w:r>
+      <w:r>
+        <w:t xml:space="preserve"> </w:t>
+      </w:r>
       <w:r>
         <w:drawing>
           <wp:inline>
@@ -211,7 +557,7 @@
               <a:graphicData uri="http://schemas.openxmlformats.org/drawingml/2006/picture">
                 <pic:pic>
                   <pic:nvPicPr>
-                    <pic:cNvPr descr="AnalysisOfToothGrowthData_files/figure-docx/unnamed-chunk-2-1.png" id="0" name="Picture"/>
+                    <pic:cNvPr descr="AnalysisOfToothGrowthData_files/figure-docx/unnamed-chunk-5-1.png" id="0" name="Picture"/>
                     <pic:cNvPicPr>
                       <a:picLocks noChangeArrowheads="1" noChangeAspect="1"/>
                     </pic:cNvPicPr>
@@ -243,25 +589,105 @@
           </wp:inline>
         </w:drawing>
       </w:r>
-    </w:p>
-    <w:p>
-      <w:r>
-        <w:t xml:space="preserve">Note that the</w:t>
-      </w:r>
-      <w:r>
-        <w:t xml:space="preserve"> </w:t>
-      </w:r>
-      <w:r>
-        <w:rPr>
-          <w:rStyle w:val="VerbatimChar"/>
-        </w:rPr>
-        <w:t xml:space="preserve">echo = FALSE</w:t>
-      </w:r>
-      <w:r>
-        <w:t xml:space="preserve"> </w:t>
-      </w:r>
-      <w:r>
-        <w:t xml:space="preserve">parameter was added to the code chunk to prevent printing of the R code that generated the plot.</w:t>
+      <w:r>
+        <w:t xml:space="preserve"> </w:t>
+      </w:r>
+      <w:r>
+        <w:drawing>
+          <wp:inline>
+            <wp:extent cx="4610100" cy="3695700"/>
+            <wp:effectExtent b="0" l="0" r="0" t="0"/>
+            <wp:docPr descr="" id="1" name="Picture"/>
+            <a:graphic>
+              <a:graphicData uri="http://schemas.openxmlformats.org/drawingml/2006/picture">
+                <pic:pic>
+                  <pic:nvPicPr>
+                    <pic:cNvPr descr="AnalysisOfToothGrowthData_files/figure-docx/unnamed-chunk-5-2.png" id="0" name="Picture"/>
+                    <pic:cNvPicPr>
+                      <a:picLocks noChangeArrowheads="1" noChangeAspect="1"/>
+                    </pic:cNvPicPr>
+                  </pic:nvPicPr>
+                  <pic:blipFill>
+                    <a:blip r:embed="rId22"/>
+                    <a:stretch>
+                      <a:fillRect/>
+                    </a:stretch>
+                  </pic:blipFill>
+                  <pic:spPr bwMode="auto">
+                    <a:xfrm>
+                      <a:off x="0" y="0"/>
+                      <a:ext cx="4610100" cy="3695700"/>
+                    </a:xfrm>
+                    <a:prstGeom prst="rect">
+                      <a:avLst/>
+                    </a:prstGeom>
+                    <a:noFill/>
+                    <a:ln w="9525">
+                      <a:noFill/>
+                      <a:headEnd/>
+                      <a:tailEnd/>
+                    </a:ln>
+                  </pic:spPr>
+                </pic:pic>
+              </a:graphicData>
+            </a:graphic>
+          </wp:inline>
+        </w:drawing>
+      </w:r>
+      <w:r>
+        <w:t xml:space="preserve"> </w:t>
+      </w:r>
+      <w:r>
+        <w:drawing>
+          <wp:inline>
+            <wp:extent cx="4610100" cy="3695700"/>
+            <wp:effectExtent b="0" l="0" r="0" t="0"/>
+            <wp:docPr descr="" id="1" name="Picture"/>
+            <a:graphic>
+              <a:graphicData uri="http://schemas.openxmlformats.org/drawingml/2006/picture">
+                <pic:pic>
+                  <pic:nvPicPr>
+                    <pic:cNvPr descr="AnalysisOfToothGrowthData_files/figure-docx/unnamed-chunk-5-3.png" id="0" name="Picture"/>
+                    <pic:cNvPicPr>
+                      <a:picLocks noChangeArrowheads="1" noChangeAspect="1"/>
+                    </pic:cNvPicPr>
+                  </pic:nvPicPr>
+                  <pic:blipFill>
+                    <a:blip r:embed="rId23"/>
+                    <a:stretch>
+                      <a:fillRect/>
+                    </a:stretch>
+                  </pic:blipFill>
+                  <pic:spPr bwMode="auto">
+                    <a:xfrm>
+                      <a:off x="0" y="0"/>
+                      <a:ext cx="4610100" cy="3695700"/>
+                    </a:xfrm>
+                    <a:prstGeom prst="rect">
+                      <a:avLst/>
+                    </a:prstGeom>
+                    <a:noFill/>
+                    <a:ln w="9525">
+                      <a:noFill/>
+                      <a:headEnd/>
+                      <a:tailEnd/>
+                    </a:ln>
+                  </pic:spPr>
+                </pic:pic>
+              </a:graphicData>
+            </a:graphic>
+          </wp:inline>
+        </w:drawing>
+      </w:r>
+    </w:p>
+    <w:p>
+      <w:r>
+        <w:t xml:space="preserve">From this it is apparent thet the differences in mean between the two treatments is significant for dose levels 0.5 and 1.0 but are insignificant for dose rates 2.0.</w:t>
+      </w:r>
+    </w:p>
+    <w:p>
+      <w:r>
+        <w:t xml:space="preserve">This is assuming that all variables are distributed according to a normal distribution.</w:t>
       </w:r>
     </w:p>
   </w:body>
@@ -275,7 +701,7 @@
 <file path=word/numbering.xml><?xml version="1.0" encoding="utf-8"?>
 <w:numbering xmlns:w="http://schemas.openxmlformats.org/wordprocessingml/2006/main">
   <w:abstractNum w:abstractNumId="0">
-    <w:nsid w:val="3456a513"/>
+    <w:nsid w:val="2865e3df"/>
     <w:multiLevelType w:val="multilevel"/>
     <w:lvl w:ilvl="0">
       <w:numFmt w:val="bullet"/>

</xml_diff>